<commit_message>
done, switch to home after search does not work
</commit_message>
<xml_diff>
--- a/Doku.docx
+++ b/Doku.docx
@@ -845,6 +845,39 @@
       </w:r>
     </w:p>
     <w:p/>
+    <w:p/>
+    <w:p>
+      <w:r>
+        <w:t>TODO:</w:t>
+      </w:r>
+    </w:p>
+    <w:p>
+      <w:r>
+        <w:t>Homepage fertigstellen</w:t>
+      </w:r>
+    </w:p>
+    <w:p/>
+    <w:p>
+      <w:r>
+        <w:t xml:space="preserve">-Neue UI Page mit </w:t>
+      </w:r>
+      <w:r>
+        <w:t>Date</w:t>
+      </w:r>
+      <w:r>
+        <w:t>neingabe -- Stadtsuche:</w:t>
+      </w:r>
+    </w:p>
+    <w:p>
+      <w:r>
+        <w:t>-&gt; Verwendung von Tabelle</w:t>
+      </w:r>
+    </w:p>
+    <w:p>
+      <w:r>
+        <w:t>-&gt; switch auf die Homepage zur Anzeige von Daten</w:t>
+      </w:r>
+    </w:p>
     <w:sectPr>
       <w:pgSz w:w="11906" w:h="16838"/>
       <w:pgMar w:top="1417" w:right="1417" w:bottom="1134" w:left="1417" w:header="708" w:footer="708" w:gutter="0"/>

</xml_diff>